<commit_message>
nmv 29 07 2022
</commit_message>
<xml_diff>
--- a/AraNyaka/TA 5-6 Malayalam Corrections.docx
+++ b/AraNyaka/TA 5-6 Malayalam Corrections.docx
@@ -1104,16 +1104,7 @@
                 <w:sz w:val="28"/>
                 <w:szCs w:val="28"/>
               </w:rPr>
-              <w:t>2</w:t>
-            </w:r>
-            <w:r>
-              <w:rPr>
-                <w:b/>
-                <w:color w:val="FF0000"/>
-                <w:sz w:val="28"/>
-                <w:szCs w:val="28"/>
-              </w:rPr>
-              <w:t>8</w:t>
+              <w:t>28</w:t>
             </w:r>
           </w:p>
         </w:tc>
@@ -1837,16 +1828,7 @@
                 <w:sz w:val="28"/>
                 <w:szCs w:val="28"/>
               </w:rPr>
-              <w:t>3</w:t>
-            </w:r>
-            <w:r>
-              <w:rPr>
-                <w:b/>
-                <w:color w:val="FF0000"/>
-                <w:sz w:val="28"/>
-                <w:szCs w:val="28"/>
-              </w:rPr>
-              <w:t>5.1</w:t>
+              <w:t>35.1</w:t>
             </w:r>
           </w:p>
         </w:tc>
@@ -2220,16 +2202,7 @@
                 <w:sz w:val="28"/>
                 <w:szCs w:val="28"/>
               </w:rPr>
-              <w:t>3</w:t>
-            </w:r>
-            <w:r>
-              <w:rPr>
-                <w:b/>
-                <w:color w:val="FF0000"/>
-                <w:sz w:val="28"/>
-                <w:szCs w:val="28"/>
-              </w:rPr>
-              <w:t>7</w:t>
+              <w:t>37</w:t>
             </w:r>
           </w:p>
           <w:p>
@@ -2619,16 +2592,7 @@
                 <w:sz w:val="28"/>
                 <w:szCs w:val="28"/>
               </w:rPr>
-              <w:t>3</w:t>
-            </w:r>
-            <w:r>
-              <w:rPr>
-                <w:b/>
-                <w:color w:val="FF0000"/>
-                <w:sz w:val="28"/>
-                <w:szCs w:val="28"/>
-              </w:rPr>
-              <w:t>8</w:t>
+              <w:t>38</w:t>
             </w:r>
           </w:p>
           <w:p>
@@ -4843,15 +4807,122 @@
     </w:tbl>
     <w:p>
       <w:pPr>
-        <w:jc w:val="center"/>
+        <w:pBdr>
+          <w:top w:val="single" w:sz="4" w:space="1" w:color="auto"/>
+          <w:left w:val="single" w:sz="4" w:space="26" w:color="auto"/>
+          <w:bottom w:val="single" w:sz="4" w:space="1" w:color="auto"/>
+          <w:right w:val="single" w:sz="4" w:space="13" w:color="auto"/>
+        </w:pBdr>
+        <w:autoSpaceDE w:val="0"/>
+        <w:autoSpaceDN w:val="0"/>
+        <w:adjustRightInd w:val="0"/>
+        <w:spacing w:before="0" w:line="240" w:lineRule="auto"/>
+        <w:ind w:left="-284" w:right="-648"/>
+        <w:rPr>
+          <w:b/>
+          <w:bCs/>
+        </w:rPr>
+      </w:pPr>
+      <w:r>
+        <w:rPr>
+          <w:rFonts w:ascii="BRH Malayalam" w:hAnsi="BRH Malayalam" w:cs="BRH Malayalam"/>
+          <w:color w:val="000000"/>
+          <w:sz w:val="40"/>
+          <w:szCs w:val="40"/>
+          <w:lang w:val="en-IN" w:eastAsia="en-IN"/>
+        </w:rPr>
+        <w:t>"</w:t>
+      </w:r>
+      <w:proofErr w:type="spellStart"/>
+      <w:r>
+        <w:rPr>
+          <w:rFonts w:ascii="BRH Malayalam" w:hAnsi="BRH Malayalam" w:cs="BRH Malayalam"/>
+          <w:color w:val="000000"/>
+          <w:sz w:val="40"/>
+          <w:szCs w:val="40"/>
+          <w:lang w:val="en-IN" w:eastAsia="en-IN"/>
+        </w:rPr>
+        <w:t>qï</w:t>
+      </w:r>
+      <w:proofErr w:type="spellEnd"/>
+      <w:r>
+        <w:rPr>
+          <w:rFonts w:ascii="BRH Malayalam" w:hAnsi="BRH Malayalam" w:cs="BRH Malayalam"/>
+          <w:color w:val="000000"/>
+          <w:sz w:val="40"/>
+          <w:szCs w:val="40"/>
+          <w:lang w:val="en-IN" w:eastAsia="en-IN"/>
+        </w:rPr>
+        <w:t xml:space="preserve">" </w:t>
+      </w:r>
+      <w:r>
         <w:rPr>
           <w:b/>
           <w:bCs/>
           <w:sz w:val="32"/>
-          <w:szCs w:val="32"/>
-          <w:u w:val="single"/>
         </w:rPr>
-      </w:pPr>
+        <w:t xml:space="preserve">replaced </w:t>
+      </w:r>
+      <w:proofErr w:type="gramStart"/>
+      <w:r>
+        <w:rPr>
+          <w:b/>
+          <w:bCs/>
+          <w:sz w:val="32"/>
+        </w:rPr>
+        <w:t>with</w:t>
+      </w:r>
+      <w:r>
+        <w:rPr>
+          <w:rFonts w:ascii="BRH Malayalam" w:hAnsi="BRH Malayalam" w:cs="BRH Malayalam"/>
+          <w:color w:val="000000"/>
+          <w:sz w:val="48"/>
+          <w:szCs w:val="40"/>
+          <w:lang w:val="en-IN" w:eastAsia="en-IN"/>
+        </w:rPr>
+        <w:t xml:space="preserve">  </w:t>
+      </w:r>
+      <w:r>
+        <w:rPr>
+          <w:rFonts w:ascii="BRH Malayalam" w:hAnsi="BRH Malayalam" w:cs="BRH Malayalam"/>
+          <w:color w:val="000000"/>
+          <w:sz w:val="40"/>
+          <w:szCs w:val="40"/>
+          <w:lang w:val="en-IN" w:eastAsia="en-IN"/>
+        </w:rPr>
+        <w:t>"</w:t>
+      </w:r>
+      <w:proofErr w:type="spellStart"/>
+      <w:proofErr w:type="gramEnd"/>
+      <w:r>
+        <w:rPr>
+          <w:rFonts w:ascii="BRH Malayalam" w:hAnsi="BRH Malayalam" w:cs="BRH Malayalam"/>
+          <w:color w:val="000000"/>
+          <w:sz w:val="40"/>
+          <w:szCs w:val="40"/>
+          <w:lang w:val="en-IN" w:eastAsia="en-IN"/>
+        </w:rPr>
+        <w:t>q§T</w:t>
+      </w:r>
+      <w:proofErr w:type="spellEnd"/>
+      <w:r>
+        <w:rPr>
+          <w:rFonts w:ascii="BRH Malayalam" w:hAnsi="BRH Malayalam" w:cs="BRH Malayalam"/>
+          <w:color w:val="000000"/>
+          <w:sz w:val="40"/>
+          <w:szCs w:val="40"/>
+          <w:lang w:val="en-IN" w:eastAsia="en-IN"/>
+        </w:rPr>
+        <w:t xml:space="preserve">"  </w:t>
+      </w:r>
+      <w:r>
+        <w:rPr>
+          <w:b/>
+          <w:bCs/>
+          <w:sz w:val="32"/>
+        </w:rPr>
+        <w:t>wherever applicable</w:t>
+      </w:r>
     </w:p>
     <w:p>
       <w:pPr>
@@ -4878,6 +4949,18 @@
           <w:u w:val="single"/>
         </w:rPr>
       </w:pPr>
+    </w:p>
+    <w:p>
+      <w:pPr>
+        <w:jc w:val="center"/>
+        <w:rPr>
+          <w:b/>
+          <w:bCs/>
+          <w:sz w:val="32"/>
+          <w:szCs w:val="32"/>
+          <w:u w:val="single"/>
+        </w:rPr>
+      </w:pPr>
       <w:proofErr w:type="spellStart"/>
       <w:r>
         <w:rPr>
@@ -4887,7 +4970,6 @@
           <w:szCs w:val="32"/>
           <w:u w:val="single"/>
         </w:rPr>
-        <w:lastRenderedPageBreak/>
         <w:t>TaittirIya</w:t>
       </w:r>
       <w:proofErr w:type="spellEnd"/>
@@ -6811,6 +6893,7 @@
                 <w:sz w:val="28"/>
                 <w:szCs w:val="28"/>
               </w:rPr>
+              <w:lastRenderedPageBreak/>
               <w:t xml:space="preserve">TA </w:t>
             </w:r>
             <w:r>
@@ -7118,7 +7201,6 @@
                 <w:sz w:val="28"/>
                 <w:szCs w:val="28"/>
               </w:rPr>
-              <w:lastRenderedPageBreak/>
               <w:t xml:space="preserve">TA </w:t>
             </w:r>
             <w:r>
@@ -9689,6 +9771,7 @@
                 <w:sz w:val="28"/>
                 <w:szCs w:val="28"/>
               </w:rPr>
+              <w:lastRenderedPageBreak/>
               <w:t xml:space="preserve">TA </w:t>
             </w:r>
             <w:r>
@@ -10042,7 +10125,6 @@
                 <w:sz w:val="28"/>
                 <w:szCs w:val="28"/>
               </w:rPr>
-              <w:lastRenderedPageBreak/>
               <w:t xml:space="preserve">TA </w:t>
             </w:r>
             <w:r>
@@ -10165,7 +10247,6 @@
                 <w:sz w:val="32"/>
                 <w:szCs w:val="40"/>
               </w:rPr>
-              <w:lastRenderedPageBreak/>
               <w:t>Æ</w:t>
             </w:r>
             <w:r>
@@ -10378,7 +10459,6 @@
                 <w:sz w:val="32"/>
                 <w:szCs w:val="40"/>
               </w:rPr>
-              <w:lastRenderedPageBreak/>
               <w:t>Æ</w:t>
             </w:r>
             <w:r>
@@ -10563,7 +10643,6 @@
                 <w:sz w:val="28"/>
                 <w:szCs w:val="28"/>
               </w:rPr>
-              <w:lastRenderedPageBreak/>
               <w:t>TA 6.1.2</w:t>
             </w:r>
           </w:p>
@@ -12264,6 +12343,7 @@
                 <w:sz w:val="28"/>
                 <w:szCs w:val="28"/>
               </w:rPr>
+              <w:lastRenderedPageBreak/>
               <w:t xml:space="preserve">TA </w:t>
             </w:r>
             <w:r>
@@ -12752,7 +12832,6 @@
                 <w:sz w:val="28"/>
                 <w:szCs w:val="28"/>
               </w:rPr>
-              <w:lastRenderedPageBreak/>
               <w:t xml:space="preserve">TA </w:t>
             </w:r>
             <w:r>
@@ -16227,7 +16306,7 @@
 </file>
 
 <file path=customXml/itemProps1.xml><?xml version="1.0" encoding="utf-8"?>
-<ds:datastoreItem xmlns:ds="http://schemas.openxmlformats.org/officeDocument/2006/customXml" ds:itemID="{C54BA081-C4B7-4B26-B243-9F8547E582B1}">
+<ds:datastoreItem xmlns:ds="http://schemas.openxmlformats.org/officeDocument/2006/customXml" ds:itemID="{2AA4ABE7-2ED0-4E72-B388-BFD4F9E66E37}">
   <ds:schemaRefs>
     <ds:schemaRef ds:uri="http://schemas.openxmlformats.org/officeDocument/2006/bibliography"/>
   </ds:schemaRefs>

</xml_diff>

<commit_message>
nmv 03 08 2022
</commit_message>
<xml_diff>
--- a/AraNyaka/TA 5-6 Malayalam Corrections.docx
+++ b/AraNyaka/TA 5-6 Malayalam Corrections.docx
@@ -86,9 +86,8 @@
           <w:szCs w:val="32"/>
           <w:u w:val="single"/>
         </w:rPr>
-        <w:t xml:space="preserve">Observed </w:t>
+        <w:t xml:space="preserve">Observed till </w:t>
       </w:r>
-      <w:proofErr w:type="gramStart"/>
       <w:r>
         <w:rPr>
           <w:b/>
@@ -97,20 +96,8 @@
           <w:szCs w:val="32"/>
           <w:u w:val="single"/>
         </w:rPr>
-        <w:t xml:space="preserve">till </w:t>
+        <w:t>31st July 2022</w:t>
       </w:r>
-      <w:r>
-        <w:rPr>
-          <w:b/>
-          <w:bCs/>
-          <w:sz w:val="32"/>
-          <w:szCs w:val="32"/>
-          <w:highlight w:val="red"/>
-          <w:u w:val="single"/>
-        </w:rPr>
-        <w:t>??????</w:t>
-      </w:r>
-      <w:proofErr w:type="gramEnd"/>
     </w:p>
     <w:p>
       <w:pPr>
@@ -290,7 +277,6 @@
               <w:spacing w:before="0" w:line="240" w:lineRule="auto"/>
               <w:rPr>
                 <w:b/>
-                <w:color w:val="FF0000"/>
                 <w:sz w:val="28"/>
                 <w:szCs w:val="28"/>
               </w:rPr>
@@ -298,7 +284,6 @@
             <w:r>
               <w:rPr>
                 <w:b/>
-                <w:color w:val="FF0000"/>
                 <w:sz w:val="28"/>
                 <w:szCs w:val="28"/>
               </w:rPr>
@@ -308,7 +293,6 @@
             <w:r>
               <w:rPr>
                 <w:b/>
-                <w:color w:val="FF0000"/>
                 <w:sz w:val="28"/>
                 <w:szCs w:val="28"/>
               </w:rPr>
@@ -318,7 +302,6 @@
             <w:r>
               <w:rPr>
                 <w:b/>
-                <w:color w:val="FF0000"/>
                 <w:sz w:val="28"/>
                 <w:szCs w:val="28"/>
               </w:rPr>
@@ -328,7 +311,6 @@
             <w:r>
               <w:rPr>
                 <w:b/>
-                <w:color w:val="FF0000"/>
                 <w:sz w:val="28"/>
                 <w:szCs w:val="28"/>
               </w:rPr>
@@ -341,7 +323,6 @@
               <w:spacing w:before="0" w:line="240" w:lineRule="auto"/>
               <w:rPr>
                 <w:b/>
-                <w:color w:val="FF0000"/>
                 <w:sz w:val="28"/>
                 <w:szCs w:val="28"/>
               </w:rPr>
@@ -350,7 +331,6 @@
             <w:r>
               <w:rPr>
                 <w:b/>
-                <w:color w:val="FF0000"/>
                 <w:sz w:val="28"/>
                 <w:szCs w:val="28"/>
               </w:rPr>
@@ -360,7 +340,6 @@
             <w:r>
               <w:rPr>
                 <w:b/>
-                <w:color w:val="FF0000"/>
                 <w:sz w:val="28"/>
                 <w:szCs w:val="28"/>
               </w:rPr>
@@ -372,7 +351,6 @@
               <w:spacing w:before="0" w:line="240" w:lineRule="auto"/>
               <w:rPr>
                 <w:b/>
-                <w:color w:val="FF0000"/>
                 <w:sz w:val="28"/>
                 <w:szCs w:val="28"/>
               </w:rPr>
@@ -380,7 +358,6 @@
             <w:r>
               <w:rPr>
                 <w:b/>
-                <w:color w:val="FF0000"/>
                 <w:sz w:val="28"/>
                 <w:szCs w:val="28"/>
               </w:rPr>
@@ -399,7 +376,6 @@
             <w:r>
               <w:rPr>
                 <w:b/>
-                <w:color w:val="FF0000"/>
                 <w:sz w:val="28"/>
                 <w:szCs w:val="28"/>
               </w:rPr>
@@ -648,7 +624,6 @@
               <w:spacing w:before="0" w:line="240" w:lineRule="auto"/>
               <w:rPr>
                 <w:b/>
-                <w:color w:val="FF0000"/>
                 <w:sz w:val="28"/>
                 <w:szCs w:val="28"/>
               </w:rPr>
@@ -657,7 +632,6 @@
             <w:r>
               <w:rPr>
                 <w:b/>
-                <w:color w:val="FF0000"/>
                 <w:sz w:val="28"/>
                 <w:szCs w:val="28"/>
               </w:rPr>
@@ -670,7 +644,6 @@
               <w:spacing w:before="0" w:line="240" w:lineRule="auto"/>
               <w:rPr>
                 <w:b/>
-                <w:color w:val="FF0000"/>
                 <w:sz w:val="28"/>
                 <w:szCs w:val="28"/>
               </w:rPr>
@@ -679,7 +652,6 @@
             <w:r>
               <w:rPr>
                 <w:b/>
-                <w:color w:val="FF0000"/>
                 <w:sz w:val="28"/>
                 <w:szCs w:val="28"/>
               </w:rPr>
@@ -689,29 +661,36 @@
             <w:r>
               <w:rPr>
                 <w:b/>
-                <w:color w:val="FF0000"/>
-                <w:sz w:val="28"/>
-                <w:szCs w:val="28"/>
-              </w:rPr>
-              <w:t xml:space="preserve"> No. 1</w:t>
-            </w:r>
-            <w:r>
+                <w:sz w:val="28"/>
+                <w:szCs w:val="28"/>
+              </w:rPr>
+              <w:t xml:space="preserve"> No. 12 </w:t>
+            </w:r>
+          </w:p>
+          <w:p>
+            <w:pPr>
+              <w:spacing w:before="0" w:line="240" w:lineRule="auto"/>
               <w:rPr>
                 <w:b/>
-                <w:color w:val="FF0000"/>
-                <w:sz w:val="28"/>
-                <w:szCs w:val="28"/>
-              </w:rPr>
-              <w:t>2</w:t>
-            </w:r>
+                <w:sz w:val="28"/>
+                <w:szCs w:val="28"/>
+              </w:rPr>
+            </w:pPr>
             <w:r>
               <w:rPr>
                 <w:b/>
-                <w:color w:val="FF0000"/>
-                <w:sz w:val="28"/>
-                <w:szCs w:val="28"/>
-              </w:rPr>
-              <w:t xml:space="preserve"> </w:t>
+                <w:sz w:val="28"/>
+                <w:szCs w:val="28"/>
+              </w:rPr>
+              <w:t xml:space="preserve">Statement No. </w:t>
+            </w:r>
+            <w:r>
+              <w:rPr>
+                <w:b/>
+                <w:sz w:val="28"/>
+                <w:szCs w:val="28"/>
+              </w:rPr>
+              <w:t>8</w:t>
             </w:r>
           </w:p>
           <w:p>
@@ -719,7 +698,6 @@
               <w:spacing w:before="0" w:line="240" w:lineRule="auto"/>
               <w:rPr>
                 <w:b/>
-                <w:color w:val="FF0000"/>
                 <w:sz w:val="28"/>
                 <w:szCs w:val="28"/>
               </w:rPr>
@@ -727,44 +705,14 @@
             <w:r>
               <w:rPr>
                 <w:b/>
-                <w:color w:val="FF0000"/>
-                <w:sz w:val="28"/>
-                <w:szCs w:val="28"/>
-              </w:rPr>
-              <w:t xml:space="preserve">Statement No. </w:t>
+                <w:sz w:val="28"/>
+                <w:szCs w:val="28"/>
+              </w:rPr>
+              <w:t xml:space="preserve">Para No. </w:t>
             </w:r>
             <w:r>
               <w:rPr>
                 <w:b/>
-                <w:color w:val="FF0000"/>
-                <w:sz w:val="28"/>
-                <w:szCs w:val="28"/>
-              </w:rPr>
-              <w:t>8</w:t>
-            </w:r>
-          </w:p>
-          <w:p>
-            <w:pPr>
-              <w:spacing w:before="0" w:line="240" w:lineRule="auto"/>
-              <w:rPr>
-                <w:b/>
-                <w:sz w:val="28"/>
-                <w:szCs w:val="28"/>
-              </w:rPr>
-            </w:pPr>
-            <w:r>
-              <w:rPr>
-                <w:b/>
-                <w:color w:val="FF0000"/>
-                <w:sz w:val="28"/>
-                <w:szCs w:val="28"/>
-              </w:rPr>
-              <w:t xml:space="preserve">Para No. </w:t>
-            </w:r>
-            <w:r>
-              <w:rPr>
-                <w:b/>
-                <w:color w:val="FF0000"/>
                 <w:sz w:val="28"/>
                 <w:szCs w:val="28"/>
               </w:rPr>
@@ -984,7 +932,6 @@
               <w:spacing w:before="0" w:line="240" w:lineRule="auto"/>
               <w:rPr>
                 <w:b/>
-                <w:color w:val="FF0000"/>
                 <w:sz w:val="28"/>
                 <w:szCs w:val="28"/>
               </w:rPr>
@@ -993,7 +940,6 @@
             <w:r>
               <w:rPr>
                 <w:b/>
-                <w:color w:val="FF0000"/>
                 <w:sz w:val="28"/>
                 <w:szCs w:val="28"/>
               </w:rPr>
@@ -1006,7 +952,6 @@
               <w:spacing w:before="0" w:line="240" w:lineRule="auto"/>
               <w:rPr>
                 <w:b/>
-                <w:color w:val="FF0000"/>
                 <w:sz w:val="28"/>
                 <w:szCs w:val="28"/>
               </w:rPr>
@@ -1015,7 +960,6 @@
             <w:r>
               <w:rPr>
                 <w:b/>
-                <w:color w:val="FF0000"/>
                 <w:sz w:val="28"/>
                 <w:szCs w:val="28"/>
               </w:rPr>
@@ -1025,29 +969,28 @@
             <w:r>
               <w:rPr>
                 <w:b/>
-                <w:color w:val="FF0000"/>
-                <w:sz w:val="28"/>
-                <w:szCs w:val="28"/>
-              </w:rPr>
-              <w:t xml:space="preserve"> No. 1</w:t>
-            </w:r>
-            <w:r>
+                <w:sz w:val="28"/>
+                <w:szCs w:val="28"/>
+              </w:rPr>
+              <w:t xml:space="preserve"> No. 12 </w:t>
+            </w:r>
+          </w:p>
+          <w:p>
+            <w:pPr>
+              <w:spacing w:before="0" w:line="240" w:lineRule="auto"/>
               <w:rPr>
                 <w:b/>
-                <w:color w:val="FF0000"/>
-                <w:sz w:val="28"/>
-                <w:szCs w:val="28"/>
-              </w:rPr>
-              <w:t>2</w:t>
-            </w:r>
+                <w:sz w:val="28"/>
+                <w:szCs w:val="28"/>
+              </w:rPr>
+            </w:pPr>
             <w:r>
               <w:rPr>
                 <w:b/>
-                <w:color w:val="FF0000"/>
-                <w:sz w:val="28"/>
-                <w:szCs w:val="28"/>
-              </w:rPr>
-              <w:t xml:space="preserve"> </w:t>
+                <w:sz w:val="28"/>
+                <w:szCs w:val="28"/>
+              </w:rPr>
+              <w:t>Statement No. 11</w:t>
             </w:r>
           </w:p>
           <w:p>
@@ -1055,7 +998,6 @@
               <w:spacing w:before="0" w:line="240" w:lineRule="auto"/>
               <w:rPr>
                 <w:b/>
-                <w:color w:val="FF0000"/>
                 <w:sz w:val="28"/>
                 <w:szCs w:val="28"/>
               </w:rPr>
@@ -1063,48 +1005,10 @@
             <w:r>
               <w:rPr>
                 <w:b/>
-                <w:color w:val="FF0000"/>
-                <w:sz w:val="28"/>
-                <w:szCs w:val="28"/>
-              </w:rPr>
-              <w:t xml:space="preserve">Statement No. </w:t>
-            </w:r>
-            <w:r>
-              <w:rPr>
-                <w:b/>
-                <w:color w:val="FF0000"/>
-                <w:sz w:val="28"/>
-                <w:szCs w:val="28"/>
-              </w:rPr>
-              <w:t>11</w:t>
-            </w:r>
-          </w:p>
-          <w:p>
-            <w:pPr>
-              <w:spacing w:before="0" w:line="240" w:lineRule="auto"/>
-              <w:rPr>
-                <w:b/>
-                <w:sz w:val="28"/>
-                <w:szCs w:val="28"/>
-              </w:rPr>
-            </w:pPr>
-            <w:r>
-              <w:rPr>
-                <w:b/>
-                <w:color w:val="FF0000"/>
-                <w:sz w:val="28"/>
-                <w:szCs w:val="28"/>
-              </w:rPr>
-              <w:t xml:space="preserve">Para No. </w:t>
-            </w:r>
-            <w:r>
-              <w:rPr>
-                <w:b/>
-                <w:color w:val="FF0000"/>
-                <w:sz w:val="28"/>
-                <w:szCs w:val="28"/>
-              </w:rPr>
-              <w:t>28</w:t>
+                <w:sz w:val="28"/>
+                <w:szCs w:val="28"/>
+              </w:rPr>
+              <w:t>Para No. 28</w:t>
             </w:r>
           </w:p>
         </w:tc>
@@ -1353,7 +1257,6 @@
               <w:spacing w:before="0" w:line="240" w:lineRule="auto"/>
               <w:rPr>
                 <w:b/>
-                <w:color w:val="FF0000"/>
                 <w:sz w:val="28"/>
                 <w:szCs w:val="28"/>
               </w:rPr>
@@ -1362,7 +1265,6 @@
             <w:r>
               <w:rPr>
                 <w:b/>
-                <w:color w:val="FF0000"/>
                 <w:sz w:val="28"/>
                 <w:szCs w:val="28"/>
               </w:rPr>
@@ -1375,7 +1277,6 @@
               <w:spacing w:before="0" w:line="240" w:lineRule="auto"/>
               <w:rPr>
                 <w:b/>
-                <w:color w:val="FF0000"/>
                 <w:sz w:val="28"/>
                 <w:szCs w:val="28"/>
               </w:rPr>
@@ -1384,7 +1285,6 @@
             <w:r>
               <w:rPr>
                 <w:b/>
-                <w:color w:val="FF0000"/>
                 <w:sz w:val="28"/>
                 <w:szCs w:val="28"/>
               </w:rPr>
@@ -1394,20 +1294,28 @@
             <w:r>
               <w:rPr>
                 <w:b/>
-                <w:color w:val="FF0000"/>
-                <w:sz w:val="28"/>
-                <w:szCs w:val="28"/>
-              </w:rPr>
-              <w:t xml:space="preserve"> No. 1</w:t>
-            </w:r>
-            <w:r>
+                <w:sz w:val="28"/>
+                <w:szCs w:val="28"/>
+              </w:rPr>
+              <w:t xml:space="preserve"> No. 13</w:t>
+            </w:r>
+          </w:p>
+          <w:p>
+            <w:pPr>
+              <w:spacing w:before="0" w:line="240" w:lineRule="auto"/>
               <w:rPr>
                 <w:b/>
-                <w:color w:val="FF0000"/>
-                <w:sz w:val="28"/>
-                <w:szCs w:val="28"/>
-              </w:rPr>
-              <w:t>3</w:t>
+                <w:sz w:val="28"/>
+                <w:szCs w:val="28"/>
+              </w:rPr>
+            </w:pPr>
+            <w:r>
+              <w:rPr>
+                <w:b/>
+                <w:sz w:val="28"/>
+                <w:szCs w:val="28"/>
+              </w:rPr>
+              <w:t>Statement No. 11</w:t>
             </w:r>
           </w:p>
           <w:p>
@@ -1415,7 +1323,6 @@
               <w:spacing w:before="0" w:line="240" w:lineRule="auto"/>
               <w:rPr>
                 <w:b/>
-                <w:color w:val="FF0000"/>
                 <w:sz w:val="28"/>
                 <w:szCs w:val="28"/>
               </w:rPr>
@@ -1423,48 +1330,10 @@
             <w:r>
               <w:rPr>
                 <w:b/>
-                <w:color w:val="FF0000"/>
-                <w:sz w:val="28"/>
-                <w:szCs w:val="28"/>
-              </w:rPr>
-              <w:t xml:space="preserve">Statement No. </w:t>
-            </w:r>
-            <w:r>
-              <w:rPr>
-                <w:b/>
-                <w:color w:val="FF0000"/>
-                <w:sz w:val="28"/>
-                <w:szCs w:val="28"/>
-              </w:rPr>
-              <w:t>11</w:t>
-            </w:r>
-          </w:p>
-          <w:p>
-            <w:pPr>
-              <w:spacing w:before="0" w:line="240" w:lineRule="auto"/>
-              <w:rPr>
-                <w:b/>
-                <w:sz w:val="28"/>
-                <w:szCs w:val="28"/>
-              </w:rPr>
-            </w:pPr>
-            <w:r>
-              <w:rPr>
-                <w:b/>
-                <w:color w:val="FF0000"/>
-                <w:sz w:val="28"/>
-                <w:szCs w:val="28"/>
-              </w:rPr>
-              <w:t xml:space="preserve">Para No. </w:t>
-            </w:r>
-            <w:r>
-              <w:rPr>
-                <w:b/>
-                <w:color w:val="FF0000"/>
-                <w:sz w:val="28"/>
-                <w:szCs w:val="28"/>
-              </w:rPr>
-              <w:t>30</w:t>
+                <w:sz w:val="28"/>
+                <w:szCs w:val="28"/>
+              </w:rPr>
+              <w:t>Para No. 30</w:t>
             </w:r>
           </w:p>
         </w:tc>
@@ -1726,7 +1595,6 @@
               <w:spacing w:before="0" w:line="240" w:lineRule="auto"/>
               <w:rPr>
                 <w:b/>
-                <w:color w:val="FF0000"/>
                 <w:sz w:val="28"/>
                 <w:szCs w:val="28"/>
               </w:rPr>
@@ -1735,7 +1603,6 @@
             <w:r>
               <w:rPr>
                 <w:b/>
-                <w:color w:val="FF0000"/>
                 <w:sz w:val="28"/>
                 <w:szCs w:val="28"/>
               </w:rPr>
@@ -1748,7 +1615,6 @@
               <w:spacing w:before="0" w:line="240" w:lineRule="auto"/>
               <w:rPr>
                 <w:b/>
-                <w:color w:val="FF0000"/>
                 <w:sz w:val="28"/>
                 <w:szCs w:val="28"/>
               </w:rPr>
@@ -1757,7 +1623,6 @@
             <w:r>
               <w:rPr>
                 <w:b/>
-                <w:color w:val="FF0000"/>
                 <w:sz w:val="28"/>
                 <w:szCs w:val="28"/>
               </w:rPr>
@@ -1767,20 +1632,28 @@
             <w:r>
               <w:rPr>
                 <w:b/>
-                <w:color w:val="FF0000"/>
-                <w:sz w:val="28"/>
-                <w:szCs w:val="28"/>
-              </w:rPr>
-              <w:t xml:space="preserve"> No. </w:t>
-            </w:r>
-            <w:r>
+                <w:sz w:val="28"/>
+                <w:szCs w:val="28"/>
+              </w:rPr>
+              <w:t xml:space="preserve"> No. 35</w:t>
+            </w:r>
+          </w:p>
+          <w:p>
+            <w:pPr>
+              <w:spacing w:before="0" w:line="240" w:lineRule="auto"/>
               <w:rPr>
                 <w:b/>
-                <w:color w:val="FF0000"/>
-                <w:sz w:val="28"/>
-                <w:szCs w:val="28"/>
-              </w:rPr>
-              <w:t>35</w:t>
+                <w:sz w:val="28"/>
+                <w:szCs w:val="28"/>
+              </w:rPr>
+            </w:pPr>
+            <w:r>
+              <w:rPr>
+                <w:b/>
+                <w:sz w:val="28"/>
+                <w:szCs w:val="28"/>
+              </w:rPr>
+              <w:t>Line No. – Last Line</w:t>
             </w:r>
           </w:p>
           <w:p>
@@ -1788,7 +1661,6 @@
               <w:spacing w:before="0" w:line="240" w:lineRule="auto"/>
               <w:rPr>
                 <w:b/>
-                <w:color w:val="FF0000"/>
                 <w:sz w:val="28"/>
                 <w:szCs w:val="28"/>
               </w:rPr>
@@ -1796,39 +1668,10 @@
             <w:r>
               <w:rPr>
                 <w:b/>
-                <w:color w:val="FF0000"/>
-                <w:sz w:val="28"/>
-                <w:szCs w:val="28"/>
-              </w:rPr>
-              <w:t>Line No. – Last Line</w:t>
-            </w:r>
-          </w:p>
-          <w:p>
-            <w:pPr>
-              <w:spacing w:before="0" w:line="240" w:lineRule="auto"/>
-              <w:rPr>
-                <w:b/>
-                <w:sz w:val="28"/>
-                <w:szCs w:val="28"/>
-              </w:rPr>
-            </w:pPr>
-            <w:r>
-              <w:rPr>
-                <w:b/>
-                <w:color w:val="FF0000"/>
-                <w:sz w:val="28"/>
-                <w:szCs w:val="28"/>
-              </w:rPr>
-              <w:t xml:space="preserve">Para No. </w:t>
-            </w:r>
-            <w:r>
-              <w:rPr>
-                <w:b/>
-                <w:color w:val="FF0000"/>
-                <w:sz w:val="28"/>
-                <w:szCs w:val="28"/>
-              </w:rPr>
-              <w:t>35.1</w:t>
+                <w:sz w:val="28"/>
+                <w:szCs w:val="28"/>
+              </w:rPr>
+              <w:t>Para No. 35.1</w:t>
             </w:r>
           </w:p>
         </w:tc>
@@ -2148,7 +1991,6 @@
               <w:spacing w:before="0" w:line="240" w:lineRule="auto"/>
               <w:rPr>
                 <w:b/>
-                <w:color w:val="FF0000"/>
                 <w:sz w:val="28"/>
                 <w:szCs w:val="28"/>
               </w:rPr>
@@ -2157,7 +1999,6 @@
             <w:r>
               <w:rPr>
                 <w:b/>
-                <w:color w:val="FF0000"/>
                 <w:sz w:val="28"/>
                 <w:szCs w:val="28"/>
               </w:rPr>
@@ -2170,7 +2011,6 @@
               <w:spacing w:before="0" w:line="240" w:lineRule="auto"/>
               <w:rPr>
                 <w:b/>
-                <w:color w:val="FF0000"/>
                 <w:sz w:val="28"/>
                 <w:szCs w:val="28"/>
               </w:rPr>
@@ -2179,7 +2019,6 @@
             <w:r>
               <w:rPr>
                 <w:b/>
-                <w:color w:val="FF0000"/>
                 <w:sz w:val="28"/>
                 <w:szCs w:val="28"/>
               </w:rPr>
@@ -2189,20 +2028,28 @@
             <w:r>
               <w:rPr>
                 <w:b/>
-                <w:color w:val="FF0000"/>
-                <w:sz w:val="28"/>
-                <w:szCs w:val="28"/>
-              </w:rPr>
-              <w:t xml:space="preserve"> No. </w:t>
-            </w:r>
-            <w:r>
+                <w:sz w:val="28"/>
+                <w:szCs w:val="28"/>
+              </w:rPr>
+              <w:t xml:space="preserve"> No. 37</w:t>
+            </w:r>
+          </w:p>
+          <w:p>
+            <w:pPr>
+              <w:spacing w:before="0" w:line="240" w:lineRule="auto"/>
               <w:rPr>
                 <w:b/>
-                <w:color w:val="FF0000"/>
-                <w:sz w:val="28"/>
-                <w:szCs w:val="28"/>
-              </w:rPr>
-              <w:t>37</w:t>
+                <w:sz w:val="28"/>
+                <w:szCs w:val="28"/>
+              </w:rPr>
+            </w:pPr>
+            <w:r>
+              <w:rPr>
+                <w:b/>
+                <w:sz w:val="28"/>
+                <w:szCs w:val="28"/>
+              </w:rPr>
+              <w:t>Statement No. 2</w:t>
             </w:r>
           </w:p>
           <w:p>
@@ -2210,7 +2057,6 @@
               <w:spacing w:before="0" w:line="240" w:lineRule="auto"/>
               <w:rPr>
                 <w:b/>
-                <w:color w:val="FF0000"/>
                 <w:sz w:val="28"/>
                 <w:szCs w:val="28"/>
               </w:rPr>
@@ -2218,49 +2064,11 @@
             <w:r>
               <w:rPr>
                 <w:b/>
-                <w:color w:val="FF0000"/>
-                <w:sz w:val="28"/>
-                <w:szCs w:val="28"/>
-              </w:rPr>
-              <w:t xml:space="preserve">Statement No. </w:t>
-            </w:r>
-            <w:r>
-              <w:rPr>
-                <w:b/>
-                <w:color w:val="FF0000"/>
-                <w:sz w:val="28"/>
-                <w:szCs w:val="28"/>
-              </w:rPr>
-              <w:t>2</w:t>
-            </w:r>
-          </w:p>
-          <w:p>
-            <w:pPr>
-              <w:spacing w:before="0" w:line="240" w:lineRule="auto"/>
-              <w:rPr>
-                <w:b/>
-                <w:sz w:val="28"/>
-                <w:szCs w:val="28"/>
-              </w:rPr>
-            </w:pPr>
-            <w:r>
-              <w:rPr>
-                <w:b/>
-                <w:color w:val="FF0000"/>
                 <w:sz w:val="28"/>
                 <w:szCs w:val="28"/>
               </w:rPr>
               <w:lastRenderedPageBreak/>
-              <w:t xml:space="preserve">Para No. </w:t>
-            </w:r>
-            <w:r>
-              <w:rPr>
-                <w:b/>
-                <w:color w:val="FF0000"/>
-                <w:sz w:val="28"/>
-                <w:szCs w:val="28"/>
-              </w:rPr>
-              <w:t>55</w:t>
+              <w:t>Para No. 55</w:t>
             </w:r>
           </w:p>
         </w:tc>
@@ -2538,7 +2346,6 @@
               <w:spacing w:before="0" w:line="240" w:lineRule="auto"/>
               <w:rPr>
                 <w:b/>
-                <w:color w:val="FF0000"/>
                 <w:sz w:val="28"/>
                 <w:szCs w:val="28"/>
               </w:rPr>
@@ -2547,7 +2354,6 @@
             <w:r>
               <w:rPr>
                 <w:b/>
-                <w:color w:val="FF0000"/>
                 <w:sz w:val="28"/>
                 <w:szCs w:val="28"/>
               </w:rPr>
@@ -2560,7 +2366,6 @@
               <w:spacing w:before="0" w:line="240" w:lineRule="auto"/>
               <w:rPr>
                 <w:b/>
-                <w:color w:val="FF0000"/>
                 <w:sz w:val="28"/>
                 <w:szCs w:val="28"/>
               </w:rPr>
@@ -2569,7 +2374,6 @@
             <w:r>
               <w:rPr>
                 <w:b/>
-                <w:color w:val="FF0000"/>
                 <w:sz w:val="28"/>
                 <w:szCs w:val="28"/>
               </w:rPr>
@@ -2579,20 +2383,28 @@
             <w:r>
               <w:rPr>
                 <w:b/>
-                <w:color w:val="FF0000"/>
-                <w:sz w:val="28"/>
-                <w:szCs w:val="28"/>
-              </w:rPr>
-              <w:t xml:space="preserve"> No. </w:t>
-            </w:r>
-            <w:r>
+                <w:sz w:val="28"/>
+                <w:szCs w:val="28"/>
+              </w:rPr>
+              <w:t xml:space="preserve"> No. 38</w:t>
+            </w:r>
+          </w:p>
+          <w:p>
+            <w:pPr>
+              <w:spacing w:before="0" w:line="240" w:lineRule="auto"/>
               <w:rPr>
                 <w:b/>
-                <w:color w:val="FF0000"/>
-                <w:sz w:val="28"/>
-                <w:szCs w:val="28"/>
-              </w:rPr>
-              <w:t>38</w:t>
+                <w:sz w:val="28"/>
+                <w:szCs w:val="28"/>
+              </w:rPr>
+            </w:pPr>
+            <w:r>
+              <w:rPr>
+                <w:b/>
+                <w:sz w:val="28"/>
+                <w:szCs w:val="28"/>
+              </w:rPr>
+              <w:t>Statement No. 5</w:t>
             </w:r>
           </w:p>
           <w:p>
@@ -2600,7 +2412,6 @@
               <w:spacing w:before="0" w:line="240" w:lineRule="auto"/>
               <w:rPr>
                 <w:b/>
-                <w:color w:val="FF0000"/>
                 <w:sz w:val="28"/>
                 <w:szCs w:val="28"/>
               </w:rPr>
@@ -2608,48 +2419,10 @@
             <w:r>
               <w:rPr>
                 <w:b/>
-                <w:color w:val="FF0000"/>
-                <w:sz w:val="28"/>
-                <w:szCs w:val="28"/>
-              </w:rPr>
-              <w:t xml:space="preserve">Statement No. </w:t>
-            </w:r>
-            <w:r>
-              <w:rPr>
-                <w:b/>
-                <w:color w:val="FF0000"/>
-                <w:sz w:val="28"/>
-                <w:szCs w:val="28"/>
-              </w:rPr>
-              <w:t>5</w:t>
-            </w:r>
-          </w:p>
-          <w:p>
-            <w:pPr>
-              <w:spacing w:before="0" w:line="240" w:lineRule="auto"/>
-              <w:rPr>
-                <w:b/>
-                <w:sz w:val="28"/>
-                <w:szCs w:val="28"/>
-              </w:rPr>
-            </w:pPr>
-            <w:r>
-              <w:rPr>
-                <w:b/>
-                <w:color w:val="FF0000"/>
-                <w:sz w:val="28"/>
-                <w:szCs w:val="28"/>
-              </w:rPr>
-              <w:t xml:space="preserve">Para No. </w:t>
-            </w:r>
-            <w:r>
-              <w:rPr>
-                <w:b/>
-                <w:color w:val="FF0000"/>
-                <w:sz w:val="28"/>
-                <w:szCs w:val="28"/>
-              </w:rPr>
-              <w:t>56</w:t>
+                <w:sz w:val="28"/>
+                <w:szCs w:val="28"/>
+              </w:rPr>
+              <w:t>Para No. 56</w:t>
             </w:r>
           </w:p>
         </w:tc>
@@ -2879,7 +2652,6 @@
               <w:spacing w:before="0" w:line="240" w:lineRule="auto"/>
               <w:rPr>
                 <w:b/>
-                <w:color w:val="FF0000"/>
                 <w:sz w:val="28"/>
                 <w:szCs w:val="28"/>
               </w:rPr>
@@ -2888,7 +2660,6 @@
             <w:r>
               <w:rPr>
                 <w:b/>
-                <w:color w:val="FF0000"/>
                 <w:sz w:val="28"/>
                 <w:szCs w:val="28"/>
               </w:rPr>
@@ -2901,7 +2672,6 @@
               <w:spacing w:before="0" w:line="240" w:lineRule="auto"/>
               <w:rPr>
                 <w:b/>
-                <w:color w:val="FF0000"/>
                 <w:sz w:val="28"/>
                 <w:szCs w:val="28"/>
               </w:rPr>
@@ -2910,7 +2680,6 @@
             <w:r>
               <w:rPr>
                 <w:b/>
-                <w:color w:val="FF0000"/>
                 <w:sz w:val="28"/>
                 <w:szCs w:val="28"/>
               </w:rPr>
@@ -2920,20 +2689,28 @@
             <w:r>
               <w:rPr>
                 <w:b/>
-                <w:color w:val="FF0000"/>
-                <w:sz w:val="28"/>
-                <w:szCs w:val="28"/>
-              </w:rPr>
-              <w:t xml:space="preserve"> No. </w:t>
-            </w:r>
-            <w:r>
+                <w:sz w:val="28"/>
+                <w:szCs w:val="28"/>
+              </w:rPr>
+              <w:t xml:space="preserve"> No. 55</w:t>
+            </w:r>
+          </w:p>
+          <w:p>
+            <w:pPr>
+              <w:spacing w:before="0" w:line="240" w:lineRule="auto"/>
               <w:rPr>
                 <w:b/>
-                <w:color w:val="FF0000"/>
-                <w:sz w:val="28"/>
-                <w:szCs w:val="28"/>
-              </w:rPr>
-              <w:t>55</w:t>
+                <w:sz w:val="28"/>
+                <w:szCs w:val="28"/>
+              </w:rPr>
+            </w:pPr>
+            <w:r>
+              <w:rPr>
+                <w:b/>
+                <w:sz w:val="28"/>
+                <w:szCs w:val="28"/>
+              </w:rPr>
+              <w:t>Statement No. 2</w:t>
             </w:r>
           </w:p>
           <w:p>
@@ -2941,7 +2718,6 @@
               <w:spacing w:before="0" w:line="240" w:lineRule="auto"/>
               <w:rPr>
                 <w:b/>
-                <w:color w:val="FF0000"/>
                 <w:sz w:val="28"/>
                 <w:szCs w:val="28"/>
               </w:rPr>
@@ -2949,48 +2725,10 @@
             <w:r>
               <w:rPr>
                 <w:b/>
-                <w:color w:val="FF0000"/>
-                <w:sz w:val="28"/>
-                <w:szCs w:val="28"/>
-              </w:rPr>
-              <w:t xml:space="preserve">Statement No. </w:t>
-            </w:r>
-            <w:r>
-              <w:rPr>
-                <w:b/>
-                <w:color w:val="FF0000"/>
-                <w:sz w:val="28"/>
-                <w:szCs w:val="28"/>
-              </w:rPr>
-              <w:t>2</w:t>
-            </w:r>
-          </w:p>
-          <w:p>
-            <w:pPr>
-              <w:spacing w:before="0" w:line="240" w:lineRule="auto"/>
-              <w:rPr>
-                <w:b/>
-                <w:sz w:val="28"/>
-                <w:szCs w:val="28"/>
-              </w:rPr>
-            </w:pPr>
-            <w:r>
-              <w:rPr>
-                <w:b/>
-                <w:color w:val="FF0000"/>
-                <w:sz w:val="28"/>
-                <w:szCs w:val="28"/>
-              </w:rPr>
-              <w:t xml:space="preserve">Para No. </w:t>
-            </w:r>
-            <w:r>
-              <w:rPr>
-                <w:b/>
-                <w:color w:val="FF0000"/>
-                <w:sz w:val="28"/>
-                <w:szCs w:val="28"/>
-              </w:rPr>
-              <w:t>73</w:t>
+                <w:sz w:val="28"/>
+                <w:szCs w:val="28"/>
+              </w:rPr>
+              <w:t>Para No. 73</w:t>
             </w:r>
           </w:p>
         </w:tc>
@@ -3219,7 +2957,6 @@
               <w:spacing w:before="0" w:line="240" w:lineRule="auto"/>
               <w:rPr>
                 <w:b/>
-                <w:color w:val="FF0000"/>
                 <w:sz w:val="28"/>
                 <w:szCs w:val="28"/>
               </w:rPr>
@@ -3228,7 +2965,6 @@
             <w:r>
               <w:rPr>
                 <w:b/>
-                <w:color w:val="FF0000"/>
                 <w:sz w:val="28"/>
                 <w:szCs w:val="28"/>
               </w:rPr>
@@ -3241,7 +2977,6 @@
               <w:spacing w:before="0" w:line="240" w:lineRule="auto"/>
               <w:rPr>
                 <w:b/>
-                <w:color w:val="FF0000"/>
                 <w:sz w:val="28"/>
                 <w:szCs w:val="28"/>
               </w:rPr>
@@ -3250,7 +2985,6 @@
             <w:r>
               <w:rPr>
                 <w:b/>
-                <w:color w:val="FF0000"/>
                 <w:sz w:val="28"/>
                 <w:szCs w:val="28"/>
               </w:rPr>
@@ -3260,20 +2994,28 @@
             <w:r>
               <w:rPr>
                 <w:b/>
-                <w:color w:val="FF0000"/>
-                <w:sz w:val="28"/>
-                <w:szCs w:val="28"/>
-              </w:rPr>
-              <w:t xml:space="preserve"> No. </w:t>
-            </w:r>
-            <w:r>
+                <w:sz w:val="28"/>
+                <w:szCs w:val="28"/>
+              </w:rPr>
+              <w:t xml:space="preserve"> No. 59</w:t>
+            </w:r>
+          </w:p>
+          <w:p>
+            <w:pPr>
+              <w:spacing w:before="0" w:line="240" w:lineRule="auto"/>
               <w:rPr>
                 <w:b/>
-                <w:color w:val="FF0000"/>
-                <w:sz w:val="28"/>
-                <w:szCs w:val="28"/>
-              </w:rPr>
-              <w:t>59</w:t>
+                <w:sz w:val="28"/>
+                <w:szCs w:val="28"/>
+              </w:rPr>
+            </w:pPr>
+            <w:r>
+              <w:rPr>
+                <w:b/>
+                <w:sz w:val="28"/>
+                <w:szCs w:val="28"/>
+              </w:rPr>
+              <w:t>Statement No. 2</w:t>
             </w:r>
           </w:p>
           <w:p>
@@ -3281,7 +3023,6 @@
               <w:spacing w:before="0" w:line="240" w:lineRule="auto"/>
               <w:rPr>
                 <w:b/>
-                <w:color w:val="FF0000"/>
                 <w:sz w:val="28"/>
                 <w:szCs w:val="28"/>
               </w:rPr>
@@ -3289,48 +3030,10 @@
             <w:r>
               <w:rPr>
                 <w:b/>
-                <w:color w:val="FF0000"/>
-                <w:sz w:val="28"/>
-                <w:szCs w:val="28"/>
-              </w:rPr>
-              <w:t xml:space="preserve">Statement No. </w:t>
-            </w:r>
-            <w:r>
-              <w:rPr>
-                <w:b/>
-                <w:color w:val="FF0000"/>
-                <w:sz w:val="28"/>
-                <w:szCs w:val="28"/>
-              </w:rPr>
-              <w:t>2</w:t>
-            </w:r>
-          </w:p>
-          <w:p>
-            <w:pPr>
-              <w:spacing w:before="0" w:line="240" w:lineRule="auto"/>
-              <w:rPr>
-                <w:b/>
-                <w:sz w:val="28"/>
-                <w:szCs w:val="28"/>
-              </w:rPr>
-            </w:pPr>
-            <w:r>
-              <w:rPr>
-                <w:b/>
-                <w:color w:val="FF0000"/>
-                <w:sz w:val="28"/>
-                <w:szCs w:val="28"/>
-              </w:rPr>
-              <w:t xml:space="preserve">Para No. </w:t>
-            </w:r>
-            <w:r>
-              <w:rPr>
-                <w:b/>
-                <w:color w:val="FF0000"/>
-                <w:sz w:val="28"/>
-                <w:szCs w:val="28"/>
-              </w:rPr>
-              <w:t>77</w:t>
+                <w:sz w:val="28"/>
+                <w:szCs w:val="28"/>
+              </w:rPr>
+              <w:t>Para No. 77</w:t>
             </w:r>
           </w:p>
         </w:tc>
@@ -3621,7 +3324,6 @@
               <w:spacing w:before="0" w:line="240" w:lineRule="auto"/>
               <w:rPr>
                 <w:b/>
-                <w:color w:val="FF0000"/>
                 <w:sz w:val="28"/>
                 <w:szCs w:val="28"/>
               </w:rPr>
@@ -3630,7 +3332,6 @@
             <w:r>
               <w:rPr>
                 <w:b/>
-                <w:color w:val="FF0000"/>
                 <w:sz w:val="28"/>
                 <w:szCs w:val="28"/>
               </w:rPr>
@@ -3643,7 +3344,6 @@
               <w:spacing w:before="0" w:line="240" w:lineRule="auto"/>
               <w:rPr>
                 <w:b/>
-                <w:color w:val="FF0000"/>
                 <w:sz w:val="28"/>
                 <w:szCs w:val="28"/>
               </w:rPr>
@@ -3652,7 +3352,6 @@
             <w:r>
               <w:rPr>
                 <w:b/>
-                <w:color w:val="FF0000"/>
                 <w:sz w:val="28"/>
                 <w:szCs w:val="28"/>
               </w:rPr>
@@ -3662,20 +3361,28 @@
             <w:r>
               <w:rPr>
                 <w:b/>
-                <w:color w:val="FF0000"/>
-                <w:sz w:val="28"/>
-                <w:szCs w:val="28"/>
-              </w:rPr>
-              <w:t xml:space="preserve"> No. </w:t>
-            </w:r>
-            <w:r>
+                <w:sz w:val="28"/>
+                <w:szCs w:val="28"/>
+              </w:rPr>
+              <w:t xml:space="preserve"> No. 79</w:t>
+            </w:r>
+          </w:p>
+          <w:p>
+            <w:pPr>
+              <w:spacing w:before="0" w:line="240" w:lineRule="auto"/>
               <w:rPr>
                 <w:b/>
-                <w:color w:val="FF0000"/>
-                <w:sz w:val="28"/>
-                <w:szCs w:val="28"/>
-              </w:rPr>
-              <w:t>79</w:t>
+                <w:sz w:val="28"/>
+                <w:szCs w:val="28"/>
+              </w:rPr>
+            </w:pPr>
+            <w:r>
+              <w:rPr>
+                <w:b/>
+                <w:sz w:val="28"/>
+                <w:szCs w:val="28"/>
+              </w:rPr>
+              <w:t>Statement No. 13</w:t>
             </w:r>
           </w:p>
           <w:p>
@@ -3683,7 +3390,6 @@
               <w:spacing w:before="0" w:line="240" w:lineRule="auto"/>
               <w:rPr>
                 <w:b/>
-                <w:color w:val="FF0000"/>
                 <w:sz w:val="28"/>
                 <w:szCs w:val="28"/>
               </w:rPr>
@@ -3691,48 +3397,10 @@
             <w:r>
               <w:rPr>
                 <w:b/>
-                <w:color w:val="FF0000"/>
-                <w:sz w:val="28"/>
-                <w:szCs w:val="28"/>
-              </w:rPr>
-              <w:t xml:space="preserve">Statement No. </w:t>
-            </w:r>
-            <w:r>
-              <w:rPr>
-                <w:b/>
-                <w:color w:val="FF0000"/>
-                <w:sz w:val="28"/>
-                <w:szCs w:val="28"/>
-              </w:rPr>
-              <w:t>13</w:t>
-            </w:r>
-          </w:p>
-          <w:p>
-            <w:pPr>
-              <w:spacing w:before="0" w:line="240" w:lineRule="auto"/>
-              <w:rPr>
-                <w:b/>
-                <w:sz w:val="28"/>
-                <w:szCs w:val="28"/>
-              </w:rPr>
-            </w:pPr>
-            <w:r>
-              <w:rPr>
-                <w:b/>
-                <w:color w:val="FF0000"/>
-                <w:sz w:val="28"/>
-                <w:szCs w:val="28"/>
-              </w:rPr>
-              <w:t xml:space="preserve">Para No. </w:t>
-            </w:r>
-            <w:r>
-              <w:rPr>
-                <w:b/>
-                <w:color w:val="FF0000"/>
-                <w:sz w:val="28"/>
-                <w:szCs w:val="28"/>
-              </w:rPr>
-              <w:t>100</w:t>
+                <w:sz w:val="28"/>
+                <w:szCs w:val="28"/>
+              </w:rPr>
+              <w:t>Para No. 100</w:t>
             </w:r>
           </w:p>
         </w:tc>
@@ -4056,7 +3724,6 @@
               <w:spacing w:before="0" w:line="240" w:lineRule="auto"/>
               <w:rPr>
                 <w:b/>
-                <w:color w:val="FF0000"/>
                 <w:sz w:val="28"/>
                 <w:szCs w:val="28"/>
               </w:rPr>
@@ -4065,7 +3732,6 @@
             <w:r>
               <w:rPr>
                 <w:b/>
-                <w:color w:val="FF0000"/>
                 <w:sz w:val="28"/>
                 <w:szCs w:val="28"/>
               </w:rPr>
@@ -4078,7 +3744,6 @@
               <w:spacing w:before="0" w:line="240" w:lineRule="auto"/>
               <w:rPr>
                 <w:b/>
-                <w:color w:val="FF0000"/>
                 <w:sz w:val="28"/>
                 <w:szCs w:val="28"/>
               </w:rPr>
@@ -4087,7 +3752,6 @@
             <w:r>
               <w:rPr>
                 <w:b/>
-                <w:color w:val="FF0000"/>
                 <w:sz w:val="28"/>
                 <w:szCs w:val="28"/>
               </w:rPr>
@@ -4097,20 +3761,28 @@
             <w:r>
               <w:rPr>
                 <w:b/>
-                <w:color w:val="FF0000"/>
-                <w:sz w:val="28"/>
-                <w:szCs w:val="28"/>
-              </w:rPr>
-              <w:t xml:space="preserve"> No. </w:t>
-            </w:r>
-            <w:r>
+                <w:sz w:val="28"/>
+                <w:szCs w:val="28"/>
+              </w:rPr>
+              <w:t xml:space="preserve"> No. 80</w:t>
+            </w:r>
+          </w:p>
+          <w:p>
+            <w:pPr>
+              <w:spacing w:before="0" w:line="240" w:lineRule="auto"/>
               <w:rPr>
                 <w:b/>
-                <w:color w:val="FF0000"/>
-                <w:sz w:val="28"/>
-                <w:szCs w:val="28"/>
-              </w:rPr>
-              <w:t>80</w:t>
+                <w:sz w:val="28"/>
+                <w:szCs w:val="28"/>
+              </w:rPr>
+            </w:pPr>
+            <w:r>
+              <w:rPr>
+                <w:b/>
+                <w:sz w:val="28"/>
+                <w:szCs w:val="28"/>
+              </w:rPr>
+              <w:t>Line No. 6</w:t>
             </w:r>
           </w:p>
           <w:p>
@@ -4118,7 +3790,6 @@
               <w:spacing w:before="0" w:line="240" w:lineRule="auto"/>
               <w:rPr>
                 <w:b/>
-                <w:color w:val="FF0000"/>
                 <w:sz w:val="28"/>
                 <w:szCs w:val="28"/>
               </w:rPr>
@@ -4126,57 +3797,10 @@
             <w:r>
               <w:rPr>
                 <w:b/>
-                <w:color w:val="FF0000"/>
-                <w:sz w:val="28"/>
-                <w:szCs w:val="28"/>
-              </w:rPr>
-              <w:t>Line</w:t>
-            </w:r>
-            <w:r>
-              <w:rPr>
-                <w:b/>
-                <w:color w:val="FF0000"/>
-                <w:sz w:val="28"/>
-                <w:szCs w:val="28"/>
-              </w:rPr>
-              <w:t xml:space="preserve"> No. </w:t>
-            </w:r>
-            <w:r>
-              <w:rPr>
-                <w:b/>
-                <w:color w:val="FF0000"/>
-                <w:sz w:val="28"/>
-                <w:szCs w:val="28"/>
-              </w:rPr>
-              <w:t>6</w:t>
-            </w:r>
-          </w:p>
-          <w:p>
-            <w:pPr>
-              <w:spacing w:before="0" w:line="240" w:lineRule="auto"/>
-              <w:rPr>
-                <w:b/>
-                <w:sz w:val="28"/>
-                <w:szCs w:val="28"/>
-              </w:rPr>
-            </w:pPr>
-            <w:r>
-              <w:rPr>
-                <w:b/>
-                <w:color w:val="FF0000"/>
-                <w:sz w:val="28"/>
-                <w:szCs w:val="28"/>
-              </w:rPr>
-              <w:t xml:space="preserve">Para No. </w:t>
-            </w:r>
-            <w:r>
-              <w:rPr>
-                <w:b/>
-                <w:color w:val="FF0000"/>
-                <w:sz w:val="28"/>
-                <w:szCs w:val="28"/>
-              </w:rPr>
-              <w:t>101</w:t>
+                <w:sz w:val="28"/>
+                <w:szCs w:val="28"/>
+              </w:rPr>
+              <w:t>Para No. 101</w:t>
             </w:r>
           </w:p>
         </w:tc>
@@ -4481,7 +4105,6 @@
               <w:spacing w:before="0" w:line="240" w:lineRule="auto"/>
               <w:rPr>
                 <w:b/>
-                <w:color w:val="FF0000"/>
                 <w:sz w:val="28"/>
                 <w:szCs w:val="28"/>
               </w:rPr>
@@ -4490,7 +4113,6 @@
             <w:r>
               <w:rPr>
                 <w:b/>
-                <w:color w:val="FF0000"/>
                 <w:sz w:val="28"/>
                 <w:szCs w:val="28"/>
               </w:rPr>
@@ -4503,7 +4125,6 @@
               <w:spacing w:before="0" w:line="240" w:lineRule="auto"/>
               <w:rPr>
                 <w:b/>
-                <w:color w:val="FF0000"/>
                 <w:sz w:val="28"/>
                 <w:szCs w:val="28"/>
               </w:rPr>
@@ -4512,7 +4133,6 @@
             <w:r>
               <w:rPr>
                 <w:b/>
-                <w:color w:val="FF0000"/>
                 <w:sz w:val="28"/>
                 <w:szCs w:val="28"/>
               </w:rPr>
@@ -4522,20 +4142,28 @@
             <w:r>
               <w:rPr>
                 <w:b/>
-                <w:color w:val="FF0000"/>
-                <w:sz w:val="28"/>
-                <w:szCs w:val="28"/>
-              </w:rPr>
-              <w:t xml:space="preserve"> No. </w:t>
-            </w:r>
-            <w:r>
+                <w:sz w:val="28"/>
+                <w:szCs w:val="28"/>
+              </w:rPr>
+              <w:t xml:space="preserve"> No. 80</w:t>
+            </w:r>
+          </w:p>
+          <w:p>
+            <w:pPr>
+              <w:spacing w:before="0" w:line="240" w:lineRule="auto"/>
               <w:rPr>
                 <w:b/>
-                <w:color w:val="FF0000"/>
-                <w:sz w:val="28"/>
-                <w:szCs w:val="28"/>
-              </w:rPr>
-              <w:t>80</w:t>
+                <w:sz w:val="28"/>
+                <w:szCs w:val="28"/>
+              </w:rPr>
+            </w:pPr>
+            <w:r>
+              <w:rPr>
+                <w:b/>
+                <w:sz w:val="28"/>
+                <w:szCs w:val="28"/>
+              </w:rPr>
+              <w:t>Towards last</w:t>
             </w:r>
           </w:p>
           <w:p>
@@ -4543,7 +4171,6 @@
               <w:spacing w:before="0" w:line="240" w:lineRule="auto"/>
               <w:rPr>
                 <w:b/>
-                <w:color w:val="FF0000"/>
                 <w:sz w:val="28"/>
                 <w:szCs w:val="28"/>
               </w:rPr>
@@ -4551,39 +4178,10 @@
             <w:r>
               <w:rPr>
                 <w:b/>
-                <w:color w:val="FF0000"/>
-                <w:sz w:val="28"/>
-                <w:szCs w:val="28"/>
-              </w:rPr>
-              <w:t>Towards last</w:t>
-            </w:r>
-          </w:p>
-          <w:p>
-            <w:pPr>
-              <w:spacing w:before="0" w:line="240" w:lineRule="auto"/>
-              <w:rPr>
-                <w:b/>
-                <w:sz w:val="28"/>
-                <w:szCs w:val="28"/>
-              </w:rPr>
-            </w:pPr>
-            <w:r>
-              <w:rPr>
-                <w:b/>
-                <w:color w:val="FF0000"/>
-                <w:sz w:val="28"/>
-                <w:szCs w:val="28"/>
-              </w:rPr>
-              <w:t xml:space="preserve">Para No. </w:t>
-            </w:r>
-            <w:r>
-              <w:rPr>
-                <w:b/>
-                <w:color w:val="FF0000"/>
-                <w:sz w:val="28"/>
-                <w:szCs w:val="28"/>
-              </w:rPr>
-              <w:t>101</w:t>
+                <w:sz w:val="28"/>
+                <w:szCs w:val="28"/>
+              </w:rPr>
+              <w:t>Para No. 101</w:t>
             </w:r>
           </w:p>
         </w:tc>
@@ -4935,20 +4533,6 @@
           <w:u w:val="single"/>
         </w:rPr>
       </w:pPr>
-      <w:bookmarkStart w:id="0" w:name="_GoBack"/>
-      <w:bookmarkEnd w:id="0"/>
-    </w:p>
-    <w:p>
-      <w:pPr>
-        <w:jc w:val="center"/>
-        <w:rPr>
-          <w:b/>
-          <w:bCs/>
-          <w:sz w:val="32"/>
-          <w:szCs w:val="32"/>
-          <w:u w:val="single"/>
-        </w:rPr>
-      </w:pPr>
     </w:p>
     <w:p>
       <w:pPr>
@@ -4970,6 +4554,7 @@
           <w:szCs w:val="32"/>
           <w:u w:val="single"/>
         </w:rPr>
+        <w:lastRenderedPageBreak/>
         <w:t>TaittirIya</w:t>
       </w:r>
       <w:proofErr w:type="spellEnd"/>
@@ -6893,7 +6478,6 @@
                 <w:sz w:val="28"/>
                 <w:szCs w:val="28"/>
               </w:rPr>
-              <w:lastRenderedPageBreak/>
               <w:t xml:space="preserve">TA </w:t>
             </w:r>
             <w:r>
@@ -7201,6 +6785,7 @@
                 <w:sz w:val="28"/>
                 <w:szCs w:val="28"/>
               </w:rPr>
+              <w:lastRenderedPageBreak/>
               <w:t xml:space="preserve">TA </w:t>
             </w:r>
             <w:r>
@@ -9771,7 +9356,6 @@
                 <w:sz w:val="28"/>
                 <w:szCs w:val="28"/>
               </w:rPr>
-              <w:lastRenderedPageBreak/>
               <w:t xml:space="preserve">TA </w:t>
             </w:r>
             <w:r>
@@ -10125,6 +9709,7 @@
                 <w:sz w:val="28"/>
                 <w:szCs w:val="28"/>
               </w:rPr>
+              <w:lastRenderedPageBreak/>
               <w:t xml:space="preserve">TA </w:t>
             </w:r>
             <w:r>
@@ -10247,6 +9832,7 @@
                 <w:sz w:val="32"/>
                 <w:szCs w:val="40"/>
               </w:rPr>
+              <w:lastRenderedPageBreak/>
               <w:t>Æ</w:t>
             </w:r>
             <w:r>
@@ -10459,6 +10045,7 @@
                 <w:sz w:val="32"/>
                 <w:szCs w:val="40"/>
               </w:rPr>
+              <w:lastRenderedPageBreak/>
               <w:t>Æ</w:t>
             </w:r>
             <w:r>
@@ -10643,6 +10230,7 @@
                 <w:sz w:val="28"/>
                 <w:szCs w:val="28"/>
               </w:rPr>
+              <w:lastRenderedPageBreak/>
               <w:t>TA 6.1.2</w:t>
             </w:r>
           </w:p>
@@ -12343,7 +11931,6 @@
                 <w:sz w:val="28"/>
                 <w:szCs w:val="28"/>
               </w:rPr>
-              <w:lastRenderedPageBreak/>
               <w:t xml:space="preserve">TA </w:t>
             </w:r>
             <w:r>
@@ -12832,6 +12419,7 @@
                 <w:sz w:val="28"/>
                 <w:szCs w:val="28"/>
               </w:rPr>
+              <w:lastRenderedPageBreak/>
               <w:t xml:space="preserve">TA </w:t>
             </w:r>
             <w:r>
@@ -15060,7 +14648,27 @@
         </w:tc>
       </w:tr>
     </w:tbl>
-    <w:p/>
+    <w:p>
+      <w:pPr>
+        <w:spacing w:before="0" w:line="240" w:lineRule="auto"/>
+        <w:jc w:val="center"/>
+        <w:rPr>
+          <w:b/>
+          <w:sz w:val="40"/>
+          <w:szCs w:val="40"/>
+        </w:rPr>
+      </w:pPr>
+      <w:bookmarkStart w:id="0" w:name="_GoBack"/>
+      <w:r>
+        <w:rPr>
+          <w:b/>
+          <w:sz w:val="40"/>
+          <w:szCs w:val="40"/>
+        </w:rPr>
+        <w:t>==================</w:t>
+      </w:r>
+      <w:bookmarkEnd w:id="0"/>
+    </w:p>
     <w:sectPr>
       <w:headerReference w:type="even" r:id="rId7"/>
       <w:headerReference w:type="default" r:id="rId8"/>
@@ -15107,6 +14715,7 @@
       <w:pBdr>
         <w:top w:val="single" w:sz="4" w:space="1" w:color="auto"/>
       </w:pBdr>
+      <w:jc w:val="right"/>
       <w:rPr>
         <w:b/>
         <w:bCs/>
@@ -15191,7 +14800,7 @@
         <w:bCs/>
         <w:noProof/>
       </w:rPr>
-      <w:t>6</w:t>
+      <w:t>4</w:t>
     </w:r>
     <w:r>
       <w:rPr>
@@ -15259,6 +14868,7 @@
       <w:pBdr>
         <w:top w:val="single" w:sz="4" w:space="1" w:color="auto"/>
       </w:pBdr>
+      <w:jc w:val="right"/>
       <w:rPr>
         <w:b/>
         <w:bCs/>
@@ -16306,7 +15916,7 @@
 </file>
 
 <file path=customXml/itemProps1.xml><?xml version="1.0" encoding="utf-8"?>
-<ds:datastoreItem xmlns:ds="http://schemas.openxmlformats.org/officeDocument/2006/customXml" ds:itemID="{2AA4ABE7-2ED0-4E72-B388-BFD4F9E66E37}">
+<ds:datastoreItem xmlns:ds="http://schemas.openxmlformats.org/officeDocument/2006/customXml" ds:itemID="{09765825-5981-466D-A83D-C2BE62FFAD3B}">
   <ds:schemaRefs>
     <ds:schemaRef ds:uri="http://schemas.openxmlformats.org/officeDocument/2006/bibliography"/>
   </ds:schemaRefs>

</xml_diff>